<commit_message>
Updates Supplementary Results file
</commit_message>
<xml_diff>
--- a/Supplementary_Material/Supplementary_Results.docx
+++ b/Supplementary_Material/Supplementary_Results.docx
@@ -1,6 +1,6 @@
 
 <file path=word/document.xml><?xml version="1.0" encoding="utf-8"?>
-<w:document xmlns:wpc="http://schemas.microsoft.com/office/word/2010/wordprocessingCanvas" xmlns:cx="http://schemas.microsoft.com/office/drawing/2014/chartex" xmlns:cx1="http://schemas.microsoft.com/office/drawing/2015/9/8/chartex" xmlns:cx2="http://schemas.microsoft.com/office/drawing/2015/10/21/chartex" xmlns:cx3="http://schemas.microsoft.com/office/drawing/2016/5/9/chartex" xmlns:cx4="http://schemas.microsoft.com/office/drawing/2016/5/10/chartex" xmlns:cx5="http://schemas.microsoft.com/office/drawing/2016/5/11/chartex" xmlns:cx6="http://schemas.microsoft.com/office/drawing/2016/5/12/chartex" xmlns:cx7="http://schemas.microsoft.com/office/drawing/2016/5/13/chartex" xmlns:cx8="http://schemas.microsoft.com/office/drawing/2016/5/14/chartex" xmlns:mc="http://schemas.openxmlformats.org/markup-compatibility/2006" xmlns:aink="http://schemas.microsoft.com/office/drawing/2016/ink" xmlns:am3d="http://schemas.microsoft.com/office/drawing/2017/model3d" xmlns:o="urn:schemas-microsoft-com:office:office" xmlns:r="http://schemas.openxmlformats.org/officeDocument/2006/relationships" xmlns:m="http://schemas.openxmlformats.org/officeDocument/2006/math" xmlns:v="urn:schemas-microsoft-com:vml" xmlns:wp14="http://schemas.microsoft.com/office/word/2010/wordprocessingDrawing" xmlns:wp="http://schemas.openxmlformats.org/drawingml/2006/wordprocessingDrawing" xmlns:w10="urn:schemas-microsoft-com:office:word" xmlns:w="http://schemas.openxmlformats.org/wordprocessingml/2006/main" xmlns:w14="http://schemas.microsoft.com/office/word/2010/wordml" xmlns:w15="http://schemas.microsoft.com/office/word/2012/wordml" xmlns:w16cex="http://schemas.microsoft.com/office/word/2018/wordml/cex" xmlns:w16cid="http://schemas.microsoft.com/office/word/2016/wordml/cid" xmlns:w16="http://schemas.microsoft.com/office/word/2018/wordml" xmlns:w16sdtdh="http://schemas.microsoft.com/office/word/2020/wordml/sdtdatahash" xmlns:w16se="http://schemas.microsoft.com/office/word/2015/wordml/symex" xmlns:wpg="http://schemas.microsoft.com/office/word/2010/wordprocessingGroup" xmlns:wpi="http://schemas.microsoft.com/office/word/2010/wordprocessingInk" xmlns:wne="http://schemas.microsoft.com/office/word/2006/wordml" xmlns:wps="http://schemas.microsoft.com/office/word/2010/wordprocessingShape" mc:Ignorable="w14 w15 w16se w16cid w16 w16cex w16sdtdh wp14">
+<w:document xmlns:wpc="http://schemas.microsoft.com/office/word/2010/wordprocessingCanvas" xmlns:cx="http://schemas.microsoft.com/office/drawing/2014/chartex" xmlns:cx1="http://schemas.microsoft.com/office/drawing/2015/9/8/chartex" xmlns:cx2="http://schemas.microsoft.com/office/drawing/2015/10/21/chartex" xmlns:cx3="http://schemas.microsoft.com/office/drawing/2016/5/9/chartex" xmlns:cx4="http://schemas.microsoft.com/office/drawing/2016/5/10/chartex" xmlns:cx5="http://schemas.microsoft.com/office/drawing/2016/5/11/chartex" xmlns:cx6="http://schemas.microsoft.com/office/drawing/2016/5/12/chartex" xmlns:cx7="http://schemas.microsoft.com/office/drawing/2016/5/13/chartex" xmlns:cx8="http://schemas.microsoft.com/office/drawing/2016/5/14/chartex" xmlns:mc="http://schemas.openxmlformats.org/markup-compatibility/2006" xmlns:aink="http://schemas.microsoft.com/office/drawing/2016/ink" xmlns:am3d="http://schemas.microsoft.com/office/drawing/2017/model3d" xmlns:o="urn:schemas-microsoft-com:office:office" xmlns:oel="http://schemas.microsoft.com/office/2019/extlst" xmlns:r="http://schemas.openxmlformats.org/officeDocument/2006/relationships" xmlns:m="http://schemas.openxmlformats.org/officeDocument/2006/math" xmlns:v="urn:schemas-microsoft-com:vml" xmlns:wp14="http://schemas.microsoft.com/office/word/2010/wordprocessingDrawing" xmlns:wp="http://schemas.openxmlformats.org/drawingml/2006/wordprocessingDrawing" xmlns:w10="urn:schemas-microsoft-com:office:word" xmlns:w="http://schemas.openxmlformats.org/wordprocessingml/2006/main" xmlns:w14="http://schemas.microsoft.com/office/word/2010/wordml" xmlns:w15="http://schemas.microsoft.com/office/word/2012/wordml" xmlns:w16cex="http://schemas.microsoft.com/office/word/2018/wordml/cex" xmlns:w16cid="http://schemas.microsoft.com/office/word/2016/wordml/cid" xmlns:w16="http://schemas.microsoft.com/office/word/2018/wordml" xmlns:w16sdtdh="http://schemas.microsoft.com/office/word/2020/wordml/sdtdatahash" xmlns:w16se="http://schemas.microsoft.com/office/word/2015/wordml/symex" xmlns:wpg="http://schemas.microsoft.com/office/word/2010/wordprocessingGroup" xmlns:wpi="http://schemas.microsoft.com/office/word/2010/wordprocessingInk" xmlns:wne="http://schemas.microsoft.com/office/word/2006/wordml" xmlns:wps="http://schemas.microsoft.com/office/word/2010/wordprocessingShape" mc:Ignorable="w14 w15 w16se w16cid w16 w16cex w16sdtdh wp14">
   <w:body>
     <w:p>
       <w:pPr>
@@ -128,15 +128,7 @@
         <w:t xml:space="preserve"> </w:t>
       </w:r>
       <w:r>
-        <w:t xml:space="preserve">versus the curated </w:t>
-      </w:r>
-      <w:proofErr w:type="spellStart"/>
-      <w:r>
-        <w:t>SwissProt</w:t>
-      </w:r>
-      <w:proofErr w:type="spellEnd"/>
-      <w:r>
-        <w:t xml:space="preserve"> dataset </w:t>
+        <w:t xml:space="preserve">versus the curated SwissProt dataset </w:t>
       </w:r>
       <w:r>
         <w:fldChar w:fldCharType="begin"/>
@@ -157,15 +149,7 @@
         <w:fldChar w:fldCharType="end"/>
       </w:r>
       <w:r>
-        <w:t xml:space="preserve"> and collected the first 5 hits. Furthermore, we used </w:t>
-      </w:r>
-      <w:proofErr w:type="spellStart"/>
-      <w:r>
-        <w:t>InterProScan</w:t>
-      </w:r>
-      <w:proofErr w:type="spellEnd"/>
-      <w:r>
-        <w:t xml:space="preserve"> </w:t>
+        <w:t xml:space="preserve"> and collected the first 5 hits. Furthermore, we used InterProScan </w:t>
       </w:r>
       <w:r>
         <w:fldChar w:fldCharType="begin"/>
@@ -209,15 +193,7 @@
     </w:p>
     <w:p>
       <w:r>
-        <w:t xml:space="preserve">Regarding the canonical chemokines, only 3 sequences received annotations related to chemokines from the BLASTP versus </w:t>
-      </w:r>
-      <w:proofErr w:type="spellStart"/>
-      <w:r>
-        <w:t>SwissProt</w:t>
-      </w:r>
-      <w:proofErr w:type="spellEnd"/>
-      <w:r>
-        <w:t>. These were: one brachiopod sequence (</w:t>
+        <w:t>Regarding the canonical chemokines, only 3 sequences received annotations related to chemokines from the BLASTP versus SwissProt. These were: one brachiopod sequence (</w:t>
       </w:r>
       <w:r>
         <w:rPr>
@@ -229,80 +205,28 @@
       <w:r>
         <w:t>) as candidate CCL24, one cnidarian (</w:t>
       </w:r>
-      <w:proofErr w:type="spellStart"/>
       <w:r>
         <w:rPr>
           <w:i/>
           <w:iCs/>
         </w:rPr>
-        <w:t>Clytia</w:t>
-      </w:r>
-      <w:proofErr w:type="spellEnd"/>
+        <w:t>Clytia hemisphaerica</w:t>
+      </w:r>
+      <w:r>
+        <w:t>) sequence as candidate CCL3, and one echinoderm (</w:t>
+      </w:r>
       <w:r>
         <w:rPr>
           <w:i/>
           <w:iCs/>
         </w:rPr>
-        <w:t xml:space="preserve"> </w:t>
-      </w:r>
-      <w:proofErr w:type="spellStart"/>
-      <w:r>
-        <w:rPr>
-          <w:i/>
-          <w:iCs/>
-        </w:rPr>
-        <w:t>hemisphaerica</w:t>
-      </w:r>
-      <w:proofErr w:type="spellEnd"/>
-      <w:r>
-        <w:t>) sequence as candidate CCL3, and one echinoderm (</w:t>
-      </w:r>
-      <w:proofErr w:type="spellStart"/>
-      <w:r>
-        <w:rPr>
-          <w:i/>
-          <w:iCs/>
-        </w:rPr>
-        <w:t>Acanthaster</w:t>
-      </w:r>
-      <w:proofErr w:type="spellEnd"/>
-      <w:r>
-        <w:rPr>
-          <w:i/>
-          <w:iCs/>
-        </w:rPr>
-        <w:t xml:space="preserve"> </w:t>
-      </w:r>
-      <w:proofErr w:type="spellStart"/>
-      <w:r>
-        <w:rPr>
-          <w:i/>
-          <w:iCs/>
-        </w:rPr>
-        <w:t>planci</w:t>
-      </w:r>
-      <w:proofErr w:type="spellEnd"/>
-      <w:r>
-        <w:t xml:space="preserve">) sequence as candidate CXCL10. Although none of these sequences were categorised as chemokines with </w:t>
-      </w:r>
-      <w:proofErr w:type="spellStart"/>
-      <w:r>
-        <w:t>InterProScan</w:t>
-      </w:r>
-      <w:proofErr w:type="spellEnd"/>
-      <w:r>
-        <w:t>, we anyway decided to look at them further.</w:t>
-      </w:r>
-      <w:r>
-        <w:t xml:space="preserve"> Firstly, we noted how all three sequences were significantly longer than their counterparts in vertebrates. Secondly, none of the three sequences possessed a signal peptide, as calculated with </w:t>
-      </w:r>
-      <w:proofErr w:type="spellStart"/>
-      <w:r>
-        <w:t>SignalP</w:t>
-      </w:r>
-      <w:proofErr w:type="spellEnd"/>
-      <w:r>
-        <w:t xml:space="preserve"> 6.0 online tool (</w:t>
+        <w:t>Acanthaster planci</w:t>
+      </w:r>
+      <w:r>
+        <w:t>) sequence as candidate CXCL10. Although none of these sequences were categorised as chemokines with InterProScan, we anyway decided to look at them further.</w:t>
+      </w:r>
+      <w:r>
+        <w:t xml:space="preserve"> Firstly, we noted how all three sequences were significantly longer than their counterparts in vertebrates. Secondly, none of the three sequences possessed a signal peptide, as calculated with SignalP 6.0 online tool (</w:t>
       </w:r>
       <w:hyperlink r:id="rId4">
         <w:r>
@@ -340,7 +264,16 @@
         <w:t xml:space="preserve"> (Figures S</w:t>
       </w:r>
       <w:r>
-        <w:t>3-5</w:t>
+        <w:t>1</w:t>
+      </w:r>
+      <w:r>
+        <w:t>3-</w:t>
+      </w:r>
+      <w:r>
+        <w:t>1</w:t>
+      </w:r>
+      <w:r>
+        <w:t>5</w:t>
       </w:r>
       <w:r>
         <w:t>)</w:t>
@@ -359,43 +292,18 @@
       <w:r>
         <w:t xml:space="preserve">The 4 candidate invertebrate TAFA sequences all belong to the urochordate </w:t>
       </w:r>
-      <w:proofErr w:type="spellStart"/>
       <w:r>
         <w:rPr>
           <w:i/>
           <w:iCs/>
         </w:rPr>
-        <w:t>Ciona</w:t>
-      </w:r>
-      <w:proofErr w:type="spellEnd"/>
-      <w:r>
-        <w:rPr>
-          <w:i/>
-          <w:iCs/>
-        </w:rPr>
-        <w:t xml:space="preserve"> intestinalis</w:t>
+        <w:t>Ciona intestinalis</w:t>
       </w:r>
       <w:r>
         <w:t xml:space="preserve">. </w:t>
       </w:r>
       <w:r>
-        <w:t xml:space="preserve">One sequence was annotated as TAFA by both </w:t>
-      </w:r>
-      <w:proofErr w:type="spellStart"/>
-      <w:r>
-        <w:t>SwissProt</w:t>
-      </w:r>
-      <w:proofErr w:type="spellEnd"/>
-      <w:r>
-        <w:t xml:space="preserve"> and </w:t>
-      </w:r>
-      <w:proofErr w:type="spellStart"/>
-      <w:r>
-        <w:t>InterProScan</w:t>
-      </w:r>
-      <w:proofErr w:type="spellEnd"/>
-      <w:r>
-        <w:t xml:space="preserve">, while the other three appear to be prolyl hydroxylases (see </w:t>
+        <w:t xml:space="preserve">One sequence was annotated as TAFA by both SwissProt and InterProScan, while the other three appear to be prolyl hydroxylases (see </w:t>
       </w:r>
       <w:r>
         <w:t>S</w:t>
@@ -437,7 +345,7 @@
         <w:t xml:space="preserve"> (Figure S</w:t>
       </w:r>
       <w:r>
-        <w:t>6</w:t>
+        <w:t>17</w:t>
       </w:r>
       <w:r>
         <w:t>)</w:t>
@@ -449,7 +357,19 @@
         <w:t>The TAFA annotated sequence was of correct length and showed sequence conservation in the alignments</w:t>
       </w:r>
       <w:r>
-        <w:t xml:space="preserve"> (Figures S6-S7)</w:t>
+        <w:t xml:space="preserve"> (Figures S</w:t>
+      </w:r>
+      <w:r>
+        <w:t>17</w:t>
+      </w:r>
+      <w:r>
+        <w:t>-S</w:t>
+      </w:r>
+      <w:r>
+        <w:t>18</w:t>
+      </w:r>
+      <w:r>
+        <w:t>)</w:t>
       </w:r>
       <w:r>
         <w:t xml:space="preserve">. </w:t>
@@ -602,41 +522,23 @@
       <w:r>
         <w:t xml:space="preserve">These were 3 echinoderm sequences (all from </w:t>
       </w:r>
-      <w:proofErr w:type="spellStart"/>
       <w:r>
         <w:rPr>
           <w:i/>
           <w:iCs/>
         </w:rPr>
-        <w:t>Stichopus</w:t>
-      </w:r>
-      <w:proofErr w:type="spellEnd"/>
+        <w:t>Stichopus japonicus</w:t>
+      </w:r>
+      <w:r>
+        <w:t xml:space="preserve">) and one sequence from the placozoan </w:t>
+      </w:r>
       <w:r>
         <w:rPr>
           <w:i/>
           <w:iCs/>
         </w:rPr>
-        <w:t xml:space="preserve"> japonicus</w:t>
-      </w:r>
-      <w:r>
-        <w:t xml:space="preserve">) and one sequence from the placozoan </w:t>
-      </w:r>
-      <w:r>
-        <w:rPr>
-          <w:i/>
-          <w:iCs/>
-        </w:rPr>
-        <w:t xml:space="preserve">Trichoplax </w:t>
-      </w:r>
-      <w:proofErr w:type="spellStart"/>
-      <w:r>
-        <w:rPr>
-          <w:i/>
-          <w:iCs/>
-        </w:rPr>
-        <w:t>adhaerens</w:t>
-      </w:r>
-      <w:proofErr w:type="spellEnd"/>
+        <w:t>Trichoplax adhaerens</w:t>
+      </w:r>
       <w:r>
         <w:t xml:space="preserve">. </w:t>
       </w:r>
@@ -650,23 +552,7 @@
         <w:t>of the cluster</w:t>
       </w:r>
       <w:r>
-        <w:t xml:space="preserve">. Like above, we examined the sequences with a BLAST versus </w:t>
-      </w:r>
-      <w:proofErr w:type="spellStart"/>
-      <w:r>
-        <w:t>SwissProt</w:t>
-      </w:r>
-      <w:proofErr w:type="spellEnd"/>
-      <w:r>
-        <w:t xml:space="preserve"> and with </w:t>
-      </w:r>
-      <w:proofErr w:type="spellStart"/>
-      <w:r>
-        <w:t>InterProScan</w:t>
-      </w:r>
-      <w:proofErr w:type="spellEnd"/>
-      <w:r>
-        <w:t xml:space="preserve"> (see </w:t>
+        <w:t xml:space="preserve">. Like above, we examined the sequences with a BLAST versus SwissProt and with InterProScan (see </w:t>
       </w:r>
       <w:r>
         <w:t>S</w:t>
@@ -760,21 +646,7 @@
           <w:rFonts w:ascii="Calibri" w:hAnsi="Calibri" w:cs="Calibri"/>
         </w:rPr>
         <w:tab/>
-        <w:t xml:space="preserve">S. F. </w:t>
-      </w:r>
-      <w:proofErr w:type="spellStart"/>
-      <w:r>
-        <w:rPr>
-          <w:rFonts w:ascii="Calibri" w:hAnsi="Calibri" w:cs="Calibri"/>
-        </w:rPr>
-        <w:t>Altschul</w:t>
-      </w:r>
-      <w:proofErr w:type="spellEnd"/>
-      <w:r>
-        <w:rPr>
-          <w:rFonts w:ascii="Calibri" w:hAnsi="Calibri" w:cs="Calibri"/>
-        </w:rPr>
-        <w:t xml:space="preserve">, W. Gish, W. Miller, E. W. Myers, D. J. Lipman, Basic local alignment search tool. </w:t>
+        <w:t xml:space="preserve">S. F. Altschul, W. Gish, W. Miller, E. W. Myers, D. J. Lipman, Basic local alignment search tool. </w:t>
       </w:r>
       <w:r>
         <w:rPr>
@@ -886,21 +758,7 @@
           <w:rFonts w:ascii="Calibri" w:hAnsi="Calibri" w:cs="Calibri"/>
         </w:rPr>
         <w:tab/>
-        <w:t xml:space="preserve">E. </w:t>
-      </w:r>
-      <w:proofErr w:type="spellStart"/>
-      <w:r>
-        <w:rPr>
-          <w:rFonts w:ascii="Calibri" w:hAnsi="Calibri" w:cs="Calibri"/>
-        </w:rPr>
-        <w:t>Boutet</w:t>
-      </w:r>
-      <w:proofErr w:type="spellEnd"/>
-      <w:r>
-        <w:rPr>
-          <w:rFonts w:ascii="Calibri" w:hAnsi="Calibri" w:cs="Calibri"/>
-        </w:rPr>
-        <w:t xml:space="preserve">, </w:t>
+        <w:t xml:space="preserve">E. Boutet, </w:t>
       </w:r>
       <w:r>
         <w:rPr>
@@ -914,63 +772,7 @@
         <w:rPr>
           <w:rFonts w:ascii="Calibri" w:hAnsi="Calibri" w:cs="Calibri"/>
         </w:rPr>
-        <w:t>, “</w:t>
-      </w:r>
-      <w:proofErr w:type="spellStart"/>
-      <w:r>
-        <w:rPr>
-          <w:rFonts w:ascii="Calibri" w:hAnsi="Calibri" w:cs="Calibri"/>
-        </w:rPr>
-        <w:t>UniProtKB</w:t>
-      </w:r>
-      <w:proofErr w:type="spellEnd"/>
-      <w:r>
-        <w:rPr>
-          <w:rFonts w:ascii="Calibri" w:hAnsi="Calibri" w:cs="Calibri"/>
-        </w:rPr>
-        <w:t>/Swiss-</w:t>
-      </w:r>
-      <w:proofErr w:type="spellStart"/>
-      <w:r>
-        <w:rPr>
-          <w:rFonts w:ascii="Calibri" w:hAnsi="Calibri" w:cs="Calibri"/>
-        </w:rPr>
-        <w:t>Prot</w:t>
-      </w:r>
-      <w:proofErr w:type="spellEnd"/>
-      <w:r>
-        <w:rPr>
-          <w:rFonts w:ascii="Calibri" w:hAnsi="Calibri" w:cs="Calibri"/>
-        </w:rPr>
-        <w:t xml:space="preserve">, the Manually Annotated Section of the </w:t>
-      </w:r>
-      <w:proofErr w:type="spellStart"/>
-      <w:r>
-        <w:rPr>
-          <w:rFonts w:ascii="Calibri" w:hAnsi="Calibri" w:cs="Calibri"/>
-        </w:rPr>
-        <w:t>UniProt</w:t>
-      </w:r>
-      <w:proofErr w:type="spellEnd"/>
-      <w:r>
-        <w:rPr>
-          <w:rFonts w:ascii="Calibri" w:hAnsi="Calibri" w:cs="Calibri"/>
-        </w:rPr>
-        <w:t xml:space="preserve"> </w:t>
-      </w:r>
-      <w:proofErr w:type="spellStart"/>
-      <w:r>
-        <w:rPr>
-          <w:rFonts w:ascii="Calibri" w:hAnsi="Calibri" w:cs="Calibri"/>
-        </w:rPr>
-        <w:t>KnowledgeBase</w:t>
-      </w:r>
-      <w:proofErr w:type="spellEnd"/>
-      <w:r>
-        <w:rPr>
-          <w:rFonts w:ascii="Calibri" w:hAnsi="Calibri" w:cs="Calibri"/>
-        </w:rPr>
-        <w:t xml:space="preserve">: How to Use the Entry View” in </w:t>
+        <w:t xml:space="preserve">, “UniProtKB/Swiss-Prot, the Manually Annotated Section of the UniProt KnowledgeBase: How to Use the Entry View” in </w:t>
       </w:r>
       <w:r>
         <w:rPr>
@@ -1005,21 +807,7 @@
           <w:rFonts w:ascii="Calibri" w:hAnsi="Calibri" w:cs="Calibri"/>
         </w:rPr>
         <w:tab/>
-        <w:t xml:space="preserve">S. </w:t>
-      </w:r>
-      <w:proofErr w:type="spellStart"/>
-      <w:r>
-        <w:rPr>
-          <w:rFonts w:ascii="Calibri" w:hAnsi="Calibri" w:cs="Calibri"/>
-        </w:rPr>
-        <w:t>Poux</w:t>
-      </w:r>
-      <w:proofErr w:type="spellEnd"/>
-      <w:r>
-        <w:rPr>
-          <w:rFonts w:ascii="Calibri" w:hAnsi="Calibri" w:cs="Calibri"/>
-        </w:rPr>
-        <w:t xml:space="preserve">, </w:t>
+        <w:t xml:space="preserve">S. Poux, </w:t>
       </w:r>
       <w:r>
         <w:rPr>
@@ -1033,35 +821,7 @@
         <w:rPr>
           <w:rFonts w:ascii="Calibri" w:hAnsi="Calibri" w:cs="Calibri"/>
         </w:rPr>
-        <w:t xml:space="preserve">, On expert curation and scalability: </w:t>
-      </w:r>
-      <w:proofErr w:type="spellStart"/>
-      <w:r>
-        <w:rPr>
-          <w:rFonts w:ascii="Calibri" w:hAnsi="Calibri" w:cs="Calibri"/>
-        </w:rPr>
-        <w:t>UniProtKB</w:t>
-      </w:r>
-      <w:proofErr w:type="spellEnd"/>
-      <w:r>
-        <w:rPr>
-          <w:rFonts w:ascii="Calibri" w:hAnsi="Calibri" w:cs="Calibri"/>
-        </w:rPr>
-        <w:t>/Swiss-</w:t>
-      </w:r>
-      <w:proofErr w:type="spellStart"/>
-      <w:r>
-        <w:rPr>
-          <w:rFonts w:ascii="Calibri" w:hAnsi="Calibri" w:cs="Calibri"/>
-        </w:rPr>
-        <w:t>Prot</w:t>
-      </w:r>
-      <w:proofErr w:type="spellEnd"/>
-      <w:r>
-        <w:rPr>
-          <w:rFonts w:ascii="Calibri" w:hAnsi="Calibri" w:cs="Calibri"/>
-        </w:rPr>
-        <w:t xml:space="preserve"> as a case study. </w:t>
+        <w:t xml:space="preserve">, On expert curation and scalability: UniProtKB/Swiss-Prot as a case study. </w:t>
       </w:r>
       <w:r>
         <w:rPr>
@@ -1110,63 +870,7 @@
           <w:rFonts w:ascii="Calibri" w:hAnsi="Calibri" w:cs="Calibri"/>
         </w:rPr>
         <w:tab/>
-        <w:t xml:space="preserve">E. M. </w:t>
-      </w:r>
-      <w:proofErr w:type="spellStart"/>
-      <w:r>
-        <w:rPr>
-          <w:rFonts w:ascii="Calibri" w:hAnsi="Calibri" w:cs="Calibri"/>
-        </w:rPr>
-        <w:t>Zdobnov</w:t>
-      </w:r>
-      <w:proofErr w:type="spellEnd"/>
-      <w:r>
-        <w:rPr>
-          <w:rFonts w:ascii="Calibri" w:hAnsi="Calibri" w:cs="Calibri"/>
-        </w:rPr>
-        <w:t xml:space="preserve">, R. </w:t>
-      </w:r>
-      <w:proofErr w:type="spellStart"/>
-      <w:r>
-        <w:rPr>
-          <w:rFonts w:ascii="Calibri" w:hAnsi="Calibri" w:cs="Calibri"/>
-        </w:rPr>
-        <w:t>Apweiler</w:t>
-      </w:r>
-      <w:proofErr w:type="spellEnd"/>
-      <w:r>
-        <w:rPr>
-          <w:rFonts w:ascii="Calibri" w:hAnsi="Calibri" w:cs="Calibri"/>
-        </w:rPr>
-        <w:t xml:space="preserve">, </w:t>
-      </w:r>
-      <w:proofErr w:type="spellStart"/>
-      <w:r>
-        <w:rPr>
-          <w:rFonts w:ascii="Calibri" w:hAnsi="Calibri" w:cs="Calibri"/>
-        </w:rPr>
-        <w:t>InterProScan</w:t>
-      </w:r>
-      <w:proofErr w:type="spellEnd"/>
-      <w:r>
-        <w:rPr>
-          <w:rFonts w:ascii="Calibri" w:hAnsi="Calibri" w:cs="Calibri"/>
-        </w:rPr>
-        <w:t xml:space="preserve"> – an integration platform for the signature-recognition methods in </w:t>
-      </w:r>
-      <w:proofErr w:type="spellStart"/>
-      <w:r>
-        <w:rPr>
-          <w:rFonts w:ascii="Calibri" w:hAnsi="Calibri" w:cs="Calibri"/>
-        </w:rPr>
-        <w:t>InterPro</w:t>
-      </w:r>
-      <w:proofErr w:type="spellEnd"/>
-      <w:r>
-        <w:rPr>
-          <w:rFonts w:ascii="Calibri" w:hAnsi="Calibri" w:cs="Calibri"/>
-        </w:rPr>
-        <w:t xml:space="preserve">. </w:t>
+        <w:t xml:space="preserve">E. M. Zdobnov, R. Apweiler, InterProScan – an integration platform for the signature-recognition methods in InterPro. </w:t>
       </w:r>
       <w:r>
         <w:rPr>
@@ -1229,21 +933,7 @@
         <w:rPr>
           <w:rFonts w:ascii="Calibri" w:hAnsi="Calibri" w:cs="Calibri"/>
         </w:rPr>
-        <w:t xml:space="preserve">, </w:t>
-      </w:r>
-      <w:proofErr w:type="spellStart"/>
-      <w:r>
-        <w:rPr>
-          <w:rFonts w:ascii="Calibri" w:hAnsi="Calibri" w:cs="Calibri"/>
-        </w:rPr>
-        <w:t>InterProScan</w:t>
-      </w:r>
-      <w:proofErr w:type="spellEnd"/>
-      <w:r>
-        <w:rPr>
-          <w:rFonts w:ascii="Calibri" w:hAnsi="Calibri" w:cs="Calibri"/>
-        </w:rPr>
-        <w:t xml:space="preserve"> 5: genome-scale protein function classification. </w:t>
+        <w:t xml:space="preserve">, InterProScan 5: genome-scale protein function classification. </w:t>
       </w:r>
       <w:r>
         <w:rPr>
@@ -1292,21 +982,7 @@
           <w:rFonts w:ascii="Calibri" w:hAnsi="Calibri" w:cs="Calibri"/>
         </w:rPr>
         <w:tab/>
-        <w:t xml:space="preserve">C. E. Hughes, R. J. B. </w:t>
-      </w:r>
-      <w:proofErr w:type="spellStart"/>
-      <w:r>
-        <w:rPr>
-          <w:rFonts w:ascii="Calibri" w:hAnsi="Calibri" w:cs="Calibri"/>
-        </w:rPr>
-        <w:t>Nibbs</w:t>
-      </w:r>
-      <w:proofErr w:type="spellEnd"/>
-      <w:r>
-        <w:rPr>
-          <w:rFonts w:ascii="Calibri" w:hAnsi="Calibri" w:cs="Calibri"/>
-        </w:rPr>
-        <w:t xml:space="preserve">, A guide to chemokines and their receptors. </w:t>
+        <w:t xml:space="preserve">C. E. Hughes, R. J. B. Nibbs, A guide to chemokines and their receptors. </w:t>
       </w:r>
       <w:r>
         <w:rPr>
@@ -1355,21 +1031,7 @@
           <w:rFonts w:ascii="Calibri" w:hAnsi="Calibri" w:cs="Calibri"/>
         </w:rPr>
         <w:tab/>
-        <w:t xml:space="preserve">S. F. </w:t>
-      </w:r>
-      <w:proofErr w:type="spellStart"/>
-      <w:r>
-        <w:rPr>
-          <w:rFonts w:ascii="Calibri" w:hAnsi="Calibri" w:cs="Calibri"/>
-        </w:rPr>
-        <w:t>Altschul</w:t>
-      </w:r>
-      <w:proofErr w:type="spellEnd"/>
-      <w:r>
-        <w:rPr>
-          <w:rFonts w:ascii="Calibri" w:hAnsi="Calibri" w:cs="Calibri"/>
-        </w:rPr>
-        <w:t xml:space="preserve">, </w:t>
+        <w:t xml:space="preserve">S. F. Altschul, </w:t>
       </w:r>
       <w:r>
         <w:rPr>
@@ -1831,6 +1493,7 @@
   <w:style w:type="character" w:default="1" w:styleId="DefaultParagraphFont">
     <w:name w:val="Default Paragraph Font"/>
     <w:uiPriority w:val="1"/>
+    <w:semiHidden/>
     <w:unhideWhenUsed/>
   </w:style>
   <w:style w:type="table" w:default="1" w:styleId="TableNormal">

</xml_diff>